<commit_message>
Updated project plan and added Global hunger index dataset
</commit_message>
<xml_diff>
--- a/docs/Project Report_Plan.docx
+++ b/docs/Project Report_Plan.docx
@@ -92,11 +92,29 @@
     </w:p>
     <w:p>
       <w:pPr>
-        <w:pStyle w:val="Heading2"/>
+        <w:pStyle w:val="Heading3"/>
         <w:numPr>
           <w:ilvl w:val="0"/>
           <w:numId w:val="10"/>
         </w:numPr>
+        <w:rPr>
+          <w:color w:val="7030A0"/>
+        </w:rPr>
+      </w:pPr>
+      <w:r>
+        <w:rPr>
+          <w:color w:val="7030A0"/>
+        </w:rPr>
+        <w:t>Dataset from https://www.globalhungerindex.org</w:t>
+      </w:r>
+    </w:p>
+    <w:p>
+      <w:pPr>
+        <w:pStyle w:val="Heading2"/>
+        <w:numPr>
+          <w:ilvl w:val="0"/>
+          <w:numId w:val="10"/>
+        </w:numPr>
       </w:pPr>
       <w:r>
         <w:t>World GDP</w:t>
@@ -161,20 +179,41 @@
           <w:numId w:val="0"/>
         </w:numPr>
         <w:ind w:left="720"/>
-      </w:pPr>
-      <w:r>
-        <w:t xml:space="preserve">(TBD, Tried out World Bank REST api: </w:t>
+        <w:rPr>
+          <w:color w:val="7030A0"/>
+        </w:rPr>
+      </w:pPr>
+      <w:r>
+        <w:rPr>
+          <w:color w:val="7030A0"/>
+        </w:rPr>
+        <w:t>(</w:t>
+      </w:r>
+      <w:r>
+        <w:rPr>
+          <w:color w:val="7030A0"/>
+        </w:rPr>
+        <w:t xml:space="preserve">Working on NOAA- National Centers for Environmental Information - REST API - </w:t>
       </w:r>
       <w:hyperlink r:id="rId10" w:history="1">
         <w:r>
           <w:rPr>
             <w:rStyle w:val="Hyperlink"/>
           </w:rPr>
-          <w:t>http://data.worldbank.org/developers/climate-data-api</w:t>
+          <w:t>https://www.ncei.noaa.gov/cdo-web/api/v2/{endpoint}</w:t>
         </w:r>
       </w:hyperlink>
       <w:r>
-        <w:t>, Not enough documentation)</w:t>
+        <w:rPr>
+          <w:color w:val="7030A0"/>
+        </w:rPr>
+        <w:t>)</w:t>
+      </w:r>
+      <w:r>
+        <w:rPr>
+          <w:color w:val="7030A0"/>
+        </w:rPr>
+        <w:t>, UN Data</w:t>
       </w:r>
     </w:p>
     <w:p>
@@ -281,6 +320,7 @@
         </w:numPr>
       </w:pPr>
       <w:r>
+        <w:lastRenderedPageBreak/>
         <w:t>Sorted data in t</w:t>
       </w:r>
       <w:r>
@@ -292,7 +332,6 @@
         <w:pStyle w:val="Heading1"/>
       </w:pPr>
       <w:r>
-        <w:lastRenderedPageBreak/>
         <w:t>CHAPTER 3. Data Analysis</w:t>
       </w:r>
     </w:p>
@@ -303,9 +342,48 @@
           <w:ilvl w:val="0"/>
           <w:numId w:val="21"/>
         </w:numPr>
-      </w:pPr>
-      <w:r>
-        <w:t>Which country GDP/economic growth is driven by agriculture?</w:t>
+        <w:tabs>
+          <w:tab w:val="num" w:pos="720"/>
+        </w:tabs>
+        <w:rPr>
+          <w:color w:val="7030A0"/>
+        </w:rPr>
+      </w:pPr>
+      <w:r>
+        <w:rPr>
+          <w:color w:val="7030A0"/>
+        </w:rPr>
+        <w:t>Which countr</w:t>
+      </w:r>
+      <w:r>
+        <w:rPr>
+          <w:color w:val="7030A0"/>
+        </w:rPr>
+        <w:t>ies</w:t>
+      </w:r>
+      <w:r>
+        <w:rPr>
+          <w:color w:val="7030A0"/>
+        </w:rPr>
+        <w:t xml:space="preserve"> </w:t>
+      </w:r>
+      <w:r>
+        <w:rPr>
+          <w:color w:val="7030A0"/>
+        </w:rPr>
+        <w:t xml:space="preserve">stand high on the Global Hunger Index scores and low on agricultural production per capita </w:t>
+      </w:r>
+      <w:r>
+        <w:rPr>
+          <w:color w:val="7030A0"/>
+        </w:rPr>
+        <w:t>(year = 2007)</w:t>
+      </w:r>
+      <w:r>
+        <w:rPr>
+          <w:color w:val="7030A0"/>
+        </w:rPr>
+        <w:t>?</w:t>
       </w:r>
     </w:p>
     <w:p>
@@ -335,10 +413,13 @@
         <w:t xml:space="preserve">op 3 </w:t>
       </w:r>
       <w:r>
+        <w:t xml:space="preserve">agricultural production per capita </w:t>
+      </w:r>
+      <w:r>
         <w:t>countries</w:t>
       </w:r>
       <w:r>
-        <w:t xml:space="preserve"> dependent on agriculture</w:t>
+        <w:t xml:space="preserve"> </w:t>
       </w:r>
     </w:p>
     <w:p>
@@ -350,10 +431,31 @@
         </w:numPr>
       </w:pPr>
       <w:r>
-        <w:t xml:space="preserve">Find bottom 3 countries </w:t>
-      </w:r>
-      <w:r>
-        <w:t>dependent on agriculture</w:t>
+        <w:t xml:space="preserve">Find bottom 3 </w:t>
+      </w:r>
+      <w:r>
+        <w:t xml:space="preserve">agricultural production per capita </w:t>
+      </w:r>
+      <w:r>
+        <w:t xml:space="preserve">countries </w:t>
+      </w:r>
+    </w:p>
+    <w:p>
+      <w:pPr>
+        <w:pStyle w:val="Heading3"/>
+        <w:numPr>
+          <w:ilvl w:val="0"/>
+          <w:numId w:val="22"/>
+        </w:numPr>
+      </w:pPr>
+      <w:r>
+        <w:t>Extract th</w:t>
+      </w:r>
+      <w:r>
+        <w:t>e relevant</w:t>
+      </w:r>
+      <w:r>
+        <w:t xml:space="preserve"> countries </w:t>
       </w:r>
     </w:p>
     <w:p>
@@ -546,6 +648,135 @@
     </w:p>
     <w:p>
       <w:pPr>
+        <w:pStyle w:val="Heading3"/>
+        <w:numPr>
+          <w:ilvl w:val="0"/>
+          <w:numId w:val="14"/>
+        </w:numPr>
+      </w:pPr>
+      <w:r>
+        <w:t>Corruption(In Zimbabwe), poverty, unemployment, investments in infrastructure, IMF loans(In control)</w:t>
+      </w:r>
+    </w:p>
+    <w:p>
+      <w:pPr>
+        <w:pStyle w:val="Heading3"/>
+        <w:numPr>
+          <w:ilvl w:val="0"/>
+          <w:numId w:val="0"/>
+        </w:numPr>
+        <w:ind w:left="1080" w:hanging="360"/>
+      </w:pPr>
+    </w:p>
+    <w:p>
+      <w:pPr>
+        <w:pStyle w:val="Heading3"/>
+        <w:numPr>
+          <w:ilvl w:val="0"/>
+          <w:numId w:val="0"/>
+        </w:numPr>
+        <w:ind w:left="1080" w:hanging="360"/>
+      </w:pPr>
+    </w:p>
+    <w:p>
+      <w:pPr>
+        <w:pStyle w:val="Heading3"/>
+        <w:numPr>
+          <w:ilvl w:val="0"/>
+          <w:numId w:val="14"/>
+        </w:numPr>
+        <w:rPr>
+          <w:color w:val="7030A0"/>
+        </w:rPr>
+      </w:pPr>
+      <w:r>
+        <w:rPr>
+          <w:color w:val="7030A0"/>
+        </w:rPr>
+        <w:lastRenderedPageBreak/>
+        <w:t>Find which of the above factors correlate with top 10 agri prod per capita countries</w:t>
+      </w:r>
+    </w:p>
+    <w:p>
+      <w:pPr>
+        <w:pStyle w:val="Heading3"/>
+        <w:numPr>
+          <w:ilvl w:val="1"/>
+          <w:numId w:val="14"/>
+        </w:numPr>
+        <w:rPr>
+          <w:color w:val="7030A0"/>
+        </w:rPr>
+      </w:pPr>
+      <w:r>
+        <w:rPr>
+          <w:color w:val="7030A0"/>
+        </w:rPr>
+        <w:t>Correlation analysis, Regression modeling or hypothesis testing</w:t>
+      </w:r>
+    </w:p>
+    <w:p>
+      <w:pPr>
+        <w:pStyle w:val="Heading3"/>
+        <w:numPr>
+          <w:ilvl w:val="1"/>
+          <w:numId w:val="14"/>
+        </w:numPr>
+        <w:rPr>
+          <w:color w:val="7030A0"/>
+        </w:rPr>
+      </w:pPr>
+      <w:r>
+        <w:rPr>
+          <w:color w:val="7030A0"/>
+        </w:rPr>
+        <w:t>Can any of the factors determined above strongly explain high GHI score and low agri production?</w:t>
+      </w:r>
+    </w:p>
+    <w:p>
+      <w:pPr>
+        <w:pStyle w:val="Heading3"/>
+        <w:numPr>
+          <w:ilvl w:val="1"/>
+          <w:numId w:val="14"/>
+        </w:numPr>
+        <w:rPr>
+          <w:color w:val="7030A0"/>
+        </w:rPr>
+      </w:pPr>
+      <w:r>
+        <w:rPr>
+          <w:color w:val="7030A0"/>
+        </w:rPr>
+        <w:t>Causal analysis</w:t>
+      </w:r>
+    </w:p>
+    <w:p>
+      <w:pPr>
+        <w:pStyle w:val="Heading3"/>
+        <w:numPr>
+          <w:ilvl w:val="1"/>
+          <w:numId w:val="14"/>
+        </w:numPr>
+        <w:rPr>
+          <w:color w:val="7030A0"/>
+        </w:rPr>
+      </w:pPr>
+      <w:r>
+        <w:rPr>
+          <w:color w:val="7030A0"/>
+        </w:rPr>
+        <w:t>Provide insights</w:t>
+      </w:r>
+      <w:r>
+        <w:rPr>
+          <w:color w:val="7030A0"/>
+        </w:rPr>
+        <w:t xml:space="preserve"> – discuss factors which can be controlled or outside of countries control</w:t>
+      </w:r>
+    </w:p>
+    <w:p>
+      <w:pPr>
         <w:pStyle w:val="Heading2"/>
         <w:numPr>
           <w:ilvl w:val="0"/>
@@ -555,6 +786,9 @@
       <w:r>
         <w:t>Which country is most efficient at utilizing their agricultural land?</w:t>
       </w:r>
+      <w:r>
+        <w:t xml:space="preserve"> (Maybe scrap this)</w:t>
+      </w:r>
     </w:p>
     <w:p>
       <w:pPr>
@@ -587,6 +821,9 @@
       <w:r>
         <w:t>CHAPTER 4. Predict future trends in agricultural production</w:t>
       </w:r>
+      <w:r>
+        <w:t>( for high GHI scored countries)</w:t>
+      </w:r>
     </w:p>
     <w:p>
       <w:pPr>
@@ -621,7 +858,6 @@
         </w:numPr>
       </w:pPr>
       <w:r>
-        <w:lastRenderedPageBreak/>
         <w:t>Multi variate regression prediction</w:t>
       </w:r>
     </w:p>
@@ -4091,6 +4327,11 @@
       <w:shd w:val="clear" w:color="auto" w:fill="E1DFDD"/>
     </w:rPr>
   </w:style>
+  <w:style w:type="character" w:customStyle="1" w:styleId="uriparameter">
+    <w:name w:val="uriparameter"/>
+    <w:basedOn w:val="DefaultParagraphFont"/>
+    <w:rsid w:val="007856EE"/>
+  </w:style>
 </w:styles>
 </file>
 
@@ -4376,6 +4617,15 @@
 </file>
 
 <file path=customXml/item2.xml><?xml version="1.0" encoding="utf-8"?>
+<?mso-contentType ?>
+<FormTemplates xmlns="http://schemas.microsoft.com/sharepoint/v3/contenttype/forms">
+  <Display>DocumentLibraryForm</Display>
+  <Edit>DocumentLibraryForm</Edit>
+  <New>DocumentLibraryForm</New>
+</FormTemplates>
+</file>
+
+<file path=customXml/item3.xml><?xml version="1.0" encoding="utf-8"?>
 <ct:contentTypeSchema xmlns:ct="http://schemas.microsoft.com/office/2006/metadata/contentType" xmlns:ma="http://schemas.microsoft.com/office/2006/metadata/properties/metaAttributes" ct:_="" ma:_="" ma:contentTypeName="Document" ma:contentTypeID="0x01010079F111ED35F8CC479449609E8A0923A6" ma:contentTypeVersion="27" ma:contentTypeDescription="Create a new document." ma:contentTypeScope="" ma:versionID="c6f9a84f66a9c8b9a21755b9ffafb945">
   <xsd:schema xmlns:xsd="http://www.w3.org/2001/XMLSchema" xmlns:xs="http://www.w3.org/2001/XMLSchema" xmlns:p="http://schemas.microsoft.com/office/2006/metadata/properties" xmlns:ns1="http://schemas.microsoft.com/sharepoint/v3" xmlns:ns2="71af3243-3dd4-4a8d-8c0d-dd76da1f02a5" xmlns:ns3="16c05727-aa75-4e4a-9b5f-8a80a1165891" xmlns:ns4="230e9df3-be65-4c73-a93b-d1236ebd677e" targetNamespace="http://schemas.microsoft.com/office/2006/metadata/properties" ma:root="true" ma:fieldsID="27df39e3e7036dff54f89ddd5805ce72" ns1:_="" ns2:_="" ns3:_="" ns4:_="">
     <xsd:import namespace="http://schemas.microsoft.com/sharepoint/v3"/>
@@ -4681,15 +4931,6 @@
 </ct:contentTypeSchema>
 </file>
 
-<file path=customXml/item3.xml><?xml version="1.0" encoding="utf-8"?>
-<?mso-contentType ?>
-<FormTemplates xmlns="http://schemas.microsoft.com/sharepoint/v3/contenttype/forms">
-  <Display>DocumentLibraryForm</Display>
-  <Edit>DocumentLibraryForm</Edit>
-  <New>DocumentLibraryForm</New>
-</FormTemplates>
-</file>
-
 <file path=customXml/itemProps1.xml><?xml version="1.0" encoding="utf-8"?>
 <ds:datastoreItem xmlns:ds="http://schemas.openxmlformats.org/officeDocument/2006/customXml" ds:itemID="{9209E66A-54FD-4B5E-B014-73214B6846FC}">
   <ds:schemaRefs>
@@ -4703,6 +4944,14 @@
 </file>
 
 <file path=customXml/itemProps2.xml><?xml version="1.0" encoding="utf-8"?>
+<ds:datastoreItem xmlns:ds="http://schemas.openxmlformats.org/officeDocument/2006/customXml" ds:itemID="{668C2B3A-50F9-4381-8F76-67277993D23C}">
+  <ds:schemaRefs>
+    <ds:schemaRef ds:uri="http://schemas.microsoft.com/sharepoint/v3/contenttype/forms"/>
+  </ds:schemaRefs>
+</ds:datastoreItem>
+</file>
+
+<file path=customXml/itemProps3.xml><?xml version="1.0" encoding="utf-8"?>
 <ds:datastoreItem xmlns:ds="http://schemas.openxmlformats.org/officeDocument/2006/customXml" ds:itemID="{2A9C251E-4DB8-43AF-9F3A-F3F4FB8A6E5A}">
   <ds:schemaRefs>
     <ds:schemaRef ds:uri="http://schemas.microsoft.com/office/2006/metadata/contentType"/>
@@ -4723,14 +4972,6 @@
 </ds:datastoreItem>
 </file>
 
-<file path=customXml/itemProps3.xml><?xml version="1.0" encoding="utf-8"?>
-<ds:datastoreItem xmlns:ds="http://schemas.openxmlformats.org/officeDocument/2006/customXml" ds:itemID="{668C2B3A-50F9-4381-8F76-67277993D23C}">
-  <ds:schemaRefs>
-    <ds:schemaRef ds:uri="http://schemas.microsoft.com/sharepoint/v3/contenttype/forms"/>
-  </ds:schemaRefs>
-</ds:datastoreItem>
-</file>
-
 <file path=docMetadata/LabelInfo.xml><?xml version="1.0" encoding="utf-8"?>
 <clbl:labelList xmlns:clbl="http://schemas.microsoft.com/office/2020/mipLabelMetadata"/>
 </file>
</xml_diff>